<commit_message>
update the professional CV.
</commit_message>
<xml_diff>
--- a/Karim-Hemida-Back-End-Devloper-CV.docx
+++ b/Karim-Hemida-Back-End-Devloper-CV.docx
@@ -71,7 +71,15 @@
               <w:rPr>
                 <w:sz w:val="24"/>
               </w:rPr>
-              <w:t>Senior Backend Developer (PHP)</w:t>
+              <w:t>Senior Backend Developer (P</w:t>
+            </w:r>
+            <w:bookmarkStart w:id="0" w:name="_GoBack"/>
+            <w:bookmarkEnd w:id="0"/>
+            <w:r>
+              <w:rPr>
+                <w:sz w:val="24"/>
+              </w:rPr>
+              <w:t>HP)</w:t>
             </w:r>
           </w:p>
         </w:tc>
@@ -331,8 +339,6 @@
                 <w:sz w:val="20"/>
               </w:rPr>
             </w:pPr>
-            <w:bookmarkStart w:id="0" w:name="_GoBack"/>
-            <w:bookmarkEnd w:id="0"/>
           </w:p>
         </w:tc>
       </w:tr>
@@ -461,10 +467,7 @@
               <w:jc w:val="center"/>
             </w:pPr>
             <w:r>
-              <w:t>Intranet</w:t>
-            </w:r>
-            <w:r>
-              <w:t xml:space="preserve"> applications on heterogeneous environments.</w:t>
+              <w:t>Intranet applications on heterogeneous environments.</w:t>
             </w:r>
           </w:p>
         </w:tc>
@@ -1303,7 +1306,7 @@
       </w:tr>
       <w:tr>
         <w:trPr>
-          <w:trHeight w:val="3081"/>
+          <w:trHeight w:val="2780"/>
         </w:trPr>
         <w:tc>
           <w:tcPr>
@@ -2214,7 +2217,7 @@
       </w:tr>
       <w:tr>
         <w:trPr>
-          <w:trHeight w:val="1155"/>
+          <w:trHeight w:val="791"/>
         </w:trPr>
         <w:tc>
           <w:tcPr>
@@ -2347,6 +2350,7 @@
                 <w:rFonts w:ascii="Trebuchet MS"/>
                 <w:b/>
               </w:rPr>
+              <w:lastRenderedPageBreak/>
               <w:t>Work</w:t>
             </w:r>
             <w:r>
@@ -6067,7 +6071,7 @@
 </file>
 
 <file path=customXml/itemProps1.xml><?xml version="1.0" encoding="utf-8"?>
-<ds:datastoreItem xmlns:ds="http://schemas.openxmlformats.org/officeDocument/2006/customXml" ds:itemID="{A9A1D021-9981-4E82-AB19-B7EE1DC3E1AE}">
+<ds:datastoreItem xmlns:ds="http://schemas.openxmlformats.org/officeDocument/2006/customXml" ds:itemID="{E3733684-B756-47B1-A921-C31EFD381407}">
   <ds:schemaRefs>
     <ds:schemaRef ds:uri="http://schemas.openxmlformats.org/officeDocument/2006/bibliography"/>
   </ds:schemaRefs>

</xml_diff>

<commit_message>
Update the CV files
</commit_message>
<xml_diff>
--- a/Karim-Hemida-Back-End-Devloper-CV.docx
+++ b/Karim-Hemida-Back-End-Devloper-CV.docx
@@ -71,15 +71,37 @@
               <w:rPr>
                 <w:sz w:val="24"/>
               </w:rPr>
-              <w:t>Senior Backend Developer (P</w:t>
-            </w:r>
-            <w:bookmarkStart w:id="0" w:name="_GoBack"/>
-            <w:bookmarkEnd w:id="0"/>
+              <w:t xml:space="preserve">Senior </w:t>
+            </w:r>
             <w:r>
               <w:rPr>
                 <w:sz w:val="24"/>
               </w:rPr>
-              <w:t>HP)</w:t>
+              <w:t>S</w:t>
+            </w:r>
+            <w:r>
+              <w:rPr>
+                <w:sz w:val="24"/>
+              </w:rPr>
+              <w:t>oftware</w:t>
+            </w:r>
+            <w:r>
+              <w:rPr>
+                <w:sz w:val="24"/>
+              </w:rPr>
+              <w:t xml:space="preserve"> </w:t>
+            </w:r>
+            <w:r>
+              <w:rPr>
+                <w:sz w:val="24"/>
+              </w:rPr>
+              <w:t>Backend Developer (PHP)</w:t>
+            </w:r>
+            <w:r>
+              <w:rPr>
+                <w:sz w:val="24"/>
+              </w:rPr>
+              <w:t xml:space="preserve"> L1</w:t>
             </w:r>
           </w:p>
         </w:tc>
@@ -130,7 +152,14 @@
                 <w:rFonts w:ascii="Trebuchet MS"/>
                 <w:b/>
               </w:rPr>
-              <w:t>+02-01153944977</w:t>
+              <w:t>+2</w:t>
+            </w:r>
+            <w:r>
+              <w:rPr>
+                <w:rFonts w:ascii="Trebuchet MS"/>
+                <w:b/>
+              </w:rPr>
+              <w:t>01153944977</w:t>
             </w:r>
           </w:p>
         </w:tc>
@@ -2720,7 +2749,14 @@
                 <w:rFonts w:ascii="Arial"/>
                 <w:b/>
               </w:rPr>
-              <w:t>Skills</w:t>
+              <w:t>Technical S</w:t>
+            </w:r>
+            <w:r>
+              <w:rPr>
+                <w:rFonts w:ascii="Arial"/>
+                <w:b/>
+              </w:rPr>
+              <w:t>kills</w:t>
             </w:r>
             <w:r>
               <w:t>:</w:t>
@@ -3505,22 +3541,23 @@
                 <w:rFonts w:ascii="Arial" w:hAnsi="Arial"/>
                 <w:b/>
               </w:rPr>
-              <w:t>Graduated</w:t>
-            </w:r>
+              <w:t>G</w:t>
+            </w:r>
+            <w:bookmarkStart w:id="0" w:name="_GoBack"/>
+            <w:bookmarkEnd w:id="0"/>
             <w:r>
               <w:rPr>
                 <w:rFonts w:ascii="Arial" w:hAnsi="Arial"/>
                 <w:b/>
-                <w:spacing w:val="-2"/>
-              </w:rPr>
-              <w:t xml:space="preserve"> </w:t>
+              </w:rPr>
+              <w:t>raduation project</w:t>
             </w:r>
             <w:r>
               <w:rPr>
                 <w:rFonts w:ascii="Arial" w:hAnsi="Arial"/>
                 <w:b/>
               </w:rPr>
-              <w:t xml:space="preserve">Project: </w:t>
+              <w:t xml:space="preserve">: </w:t>
             </w:r>
             <w:proofErr w:type="spellStart"/>
             <w:r>
@@ -5292,6 +5329,155 @@
       <w:rPr>
         <w:rFonts w:hint="default"/>
         <w:lang w:val="en-US" w:eastAsia="en-US" w:bidi="ar-SA"/>
+      </w:rPr>
+    </w:lvl>
+  </w:abstractNum>
+  <w:abstractNum w:abstractNumId="11" w15:restartNumberingAfterBreak="0">
+    <w:nsid w:val="718B329F"/>
+    <w:multiLevelType w:val="multilevel"/>
+    <w:tmpl w:val="587E55C0"/>
+    <w:lvl w:ilvl="0">
+      <w:start w:val="1"/>
+      <w:numFmt w:val="bullet"/>
+      <w:lvlText w:val=""/>
+      <w:lvlJc w:val="left"/>
+      <w:pPr>
+        <w:tabs>
+          <w:tab w:val="num" w:pos="720"/>
+        </w:tabs>
+        <w:ind w:left="720" w:hanging="360"/>
+      </w:pPr>
+      <w:rPr>
+        <w:rFonts w:ascii="Symbol" w:hAnsi="Symbol" w:hint="default"/>
+        <w:sz w:val="20"/>
+      </w:rPr>
+    </w:lvl>
+    <w:lvl w:ilvl="1" w:tentative="1">
+      <w:start w:val="1"/>
+      <w:numFmt w:val="bullet"/>
+      <w:lvlText w:val="o"/>
+      <w:lvlJc w:val="left"/>
+      <w:pPr>
+        <w:tabs>
+          <w:tab w:val="num" w:pos="1440"/>
+        </w:tabs>
+        <w:ind w:left="1440" w:hanging="360"/>
+      </w:pPr>
+      <w:rPr>
+        <w:rFonts w:ascii="Courier New" w:hAnsi="Courier New" w:hint="default"/>
+        <w:sz w:val="20"/>
+      </w:rPr>
+    </w:lvl>
+    <w:lvl w:ilvl="2" w:tentative="1">
+      <w:start w:val="1"/>
+      <w:numFmt w:val="bullet"/>
+      <w:lvlText w:val=""/>
+      <w:lvlJc w:val="left"/>
+      <w:pPr>
+        <w:tabs>
+          <w:tab w:val="num" w:pos="2160"/>
+        </w:tabs>
+        <w:ind w:left="2160" w:hanging="360"/>
+      </w:pPr>
+      <w:rPr>
+        <w:rFonts w:ascii="Wingdings" w:hAnsi="Wingdings" w:hint="default"/>
+        <w:sz w:val="20"/>
+      </w:rPr>
+    </w:lvl>
+    <w:lvl w:ilvl="3" w:tentative="1">
+      <w:start w:val="1"/>
+      <w:numFmt w:val="bullet"/>
+      <w:lvlText w:val=""/>
+      <w:lvlJc w:val="left"/>
+      <w:pPr>
+        <w:tabs>
+          <w:tab w:val="num" w:pos="2880"/>
+        </w:tabs>
+        <w:ind w:left="2880" w:hanging="360"/>
+      </w:pPr>
+      <w:rPr>
+        <w:rFonts w:ascii="Wingdings" w:hAnsi="Wingdings" w:hint="default"/>
+        <w:sz w:val="20"/>
+      </w:rPr>
+    </w:lvl>
+    <w:lvl w:ilvl="4" w:tentative="1">
+      <w:start w:val="1"/>
+      <w:numFmt w:val="bullet"/>
+      <w:lvlText w:val=""/>
+      <w:lvlJc w:val="left"/>
+      <w:pPr>
+        <w:tabs>
+          <w:tab w:val="num" w:pos="3600"/>
+        </w:tabs>
+        <w:ind w:left="3600" w:hanging="360"/>
+      </w:pPr>
+      <w:rPr>
+        <w:rFonts w:ascii="Wingdings" w:hAnsi="Wingdings" w:hint="default"/>
+        <w:sz w:val="20"/>
+      </w:rPr>
+    </w:lvl>
+    <w:lvl w:ilvl="5" w:tentative="1">
+      <w:start w:val="1"/>
+      <w:numFmt w:val="bullet"/>
+      <w:lvlText w:val=""/>
+      <w:lvlJc w:val="left"/>
+      <w:pPr>
+        <w:tabs>
+          <w:tab w:val="num" w:pos="4320"/>
+        </w:tabs>
+        <w:ind w:left="4320" w:hanging="360"/>
+      </w:pPr>
+      <w:rPr>
+        <w:rFonts w:ascii="Wingdings" w:hAnsi="Wingdings" w:hint="default"/>
+        <w:sz w:val="20"/>
+      </w:rPr>
+    </w:lvl>
+    <w:lvl w:ilvl="6" w:tentative="1">
+      <w:start w:val="1"/>
+      <w:numFmt w:val="bullet"/>
+      <w:lvlText w:val=""/>
+      <w:lvlJc w:val="left"/>
+      <w:pPr>
+        <w:tabs>
+          <w:tab w:val="num" w:pos="5040"/>
+        </w:tabs>
+        <w:ind w:left="5040" w:hanging="360"/>
+      </w:pPr>
+      <w:rPr>
+        <w:rFonts w:ascii="Wingdings" w:hAnsi="Wingdings" w:hint="default"/>
+        <w:sz w:val="20"/>
+      </w:rPr>
+    </w:lvl>
+    <w:lvl w:ilvl="7" w:tentative="1">
+      <w:start w:val="1"/>
+      <w:numFmt w:val="bullet"/>
+      <w:lvlText w:val=""/>
+      <w:lvlJc w:val="left"/>
+      <w:pPr>
+        <w:tabs>
+          <w:tab w:val="num" w:pos="5760"/>
+        </w:tabs>
+        <w:ind w:left="5760" w:hanging="360"/>
+      </w:pPr>
+      <w:rPr>
+        <w:rFonts w:ascii="Wingdings" w:hAnsi="Wingdings" w:hint="default"/>
+        <w:sz w:val="20"/>
+      </w:rPr>
+    </w:lvl>
+    <w:lvl w:ilvl="8" w:tentative="1">
+      <w:start w:val="1"/>
+      <w:numFmt w:val="bullet"/>
+      <w:lvlText w:val=""/>
+      <w:lvlJc w:val="left"/>
+      <w:pPr>
+        <w:tabs>
+          <w:tab w:val="num" w:pos="6480"/>
+        </w:tabs>
+        <w:ind w:left="6480" w:hanging="360"/>
+      </w:pPr>
+      <w:rPr>
+        <w:rFonts w:ascii="Wingdings" w:hAnsi="Wingdings" w:hint="default"/>
+        <w:sz w:val="20"/>
       </w:rPr>
     </w:lvl>
   </w:abstractNum>
@@ -5327,6 +5513,9 @@
   </w:num>
   <w:num w:numId="11">
     <w:abstractNumId w:val="6"/>
+  </w:num>
+  <w:num w:numId="12">
+    <w:abstractNumId w:val="11"/>
   </w:num>
 </w:numbering>
 </file>
@@ -5732,6 +5921,28 @@
       <w:rFonts w:ascii="Arial MT" w:eastAsia="Arial MT" w:hAnsi="Arial MT" w:cs="Arial MT"/>
     </w:rPr>
   </w:style>
+  <w:style w:type="paragraph" w:styleId="Heading3">
+    <w:name w:val="heading 3"/>
+    <w:basedOn w:val="Normal"/>
+    <w:link w:val="Heading3Char"/>
+    <w:uiPriority w:val="9"/>
+    <w:qFormat/>
+    <w:rsid w:val="00C13BFD"/>
+    <w:pPr>
+      <w:widowControl/>
+      <w:autoSpaceDE/>
+      <w:autoSpaceDN/>
+      <w:spacing w:before="100" w:beforeAutospacing="1" w:after="100" w:afterAutospacing="1"/>
+      <w:outlineLvl w:val="2"/>
+    </w:pPr>
+    <w:rPr>
+      <w:rFonts w:ascii="Times New Roman" w:eastAsia="Times New Roman" w:hAnsi="Times New Roman" w:cs="Times New Roman"/>
+      <w:b/>
+      <w:bCs/>
+      <w:sz w:val="27"/>
+      <w:szCs w:val="27"/>
+    </w:rPr>
+  </w:style>
   <w:style w:type="character" w:default="1" w:styleId="DefaultParagraphFont">
     <w:name w:val="Default Paragraph Font"/>
     <w:uiPriority w:val="1"/>
@@ -5779,6 +5990,20 @@
     <w:basedOn w:val="Normal"/>
     <w:uiPriority w:val="1"/>
     <w:qFormat/>
+  </w:style>
+  <w:style w:type="character" w:customStyle="1" w:styleId="Heading3Char">
+    <w:name w:val="Heading 3 Char"/>
+    <w:basedOn w:val="DefaultParagraphFont"/>
+    <w:link w:val="Heading3"/>
+    <w:uiPriority w:val="9"/>
+    <w:rsid w:val="00C13BFD"/>
+    <w:rPr>
+      <w:rFonts w:ascii="Times New Roman" w:eastAsia="Times New Roman" w:hAnsi="Times New Roman" w:cs="Times New Roman"/>
+      <w:b/>
+      <w:bCs/>
+      <w:sz w:val="27"/>
+      <w:szCs w:val="27"/>
+    </w:rPr>
   </w:style>
 </w:styles>
 </file>
@@ -6071,7 +6296,7 @@
 </file>
 
 <file path=customXml/itemProps1.xml><?xml version="1.0" encoding="utf-8"?>
-<ds:datastoreItem xmlns:ds="http://schemas.openxmlformats.org/officeDocument/2006/customXml" ds:itemID="{E3733684-B756-47B1-A921-C31EFD381407}">
+<ds:datastoreItem xmlns:ds="http://schemas.openxmlformats.org/officeDocument/2006/customXml" ds:itemID="{C118EFC0-FE35-4982-B053-DC502DE7659B}">
   <ds:schemaRefs>
     <ds:schemaRef ds:uri="http://schemas.openxmlformats.org/officeDocument/2006/bibliography"/>
   </ds:schemaRefs>

</xml_diff>